<commit_message>
added more to paper
</commit_message>
<xml_diff>
--- a/Report.docx
+++ b/Report.docx
@@ -20,6 +20,7 @@
     </w:p>
     <w:p>
       <w:pPr>
+        <w:spacing w:after="0" w:line="240" w:lineRule="auto"/>
         <w:jc w:val="center"/>
         <w:rPr>
           <w:rFonts w:ascii="Times New Roman" w:hAnsi="Times New Roman" w:cs="Times New Roman"/>
@@ -36,6 +37,7 @@
     </w:p>
     <w:p>
       <w:pPr>
+        <w:spacing w:after="0" w:line="240" w:lineRule="auto"/>
         <w:jc w:val="center"/>
         <w:rPr>
           <w:rFonts w:ascii="Times New Roman" w:hAnsi="Times New Roman" w:cs="Times New Roman"/>
@@ -52,6 +54,7 @@
     </w:p>
     <w:p>
       <w:pPr>
+        <w:spacing w:after="0" w:line="240" w:lineRule="auto"/>
         <w:jc w:val="center"/>
         <w:rPr>
           <w:rFonts w:ascii="Times New Roman" w:hAnsi="Times New Roman" w:cs="Times New Roman"/>
@@ -68,13 +71,14 @@
     </w:p>
     <w:p>
       <w:pPr>
+        <w:spacing w:after="0" w:line="240" w:lineRule="auto"/>
         <w:jc w:val="center"/>
         <w:rPr>
           <w:rFonts w:ascii="Times New Roman" w:hAnsi="Times New Roman" w:cs="Times New Roman"/>
           <w:sz w:val="24"/>
         </w:rPr>
       </w:pPr>
-      <w:hyperlink r:id="rId5" w:history="1">
+      <w:hyperlink r:id="rId7" w:history="1">
         <w:r>
           <w:rPr>
             <w:rStyle w:val="Hyperlink"/>
@@ -100,13 +104,30 @@
           <w:b/>
           <w:sz w:val="24"/>
         </w:rPr>
-      </w:pPr>
-      <w:r>
+        <w:sectPr>
+          <w:pgSz w:w="12240" w:h="15840"/>
+          <w:pgMar w:top="1440" w:right="1440" w:bottom="1440" w:left="1440" w:header="720" w:footer="720" w:gutter="0"/>
+          <w:cols w:space="720"/>
+          <w:docGrid w:linePitch="360"/>
+        </w:sectPr>
+      </w:pPr>
+    </w:p>
+    <w:p>
+      <w:pPr>
+        <w:jc w:val="center"/>
         <w:rPr>
           <w:rFonts w:ascii="Times New Roman" w:hAnsi="Times New Roman" w:cs="Times New Roman"/>
           <w:b/>
           <w:sz w:val="24"/>
         </w:rPr>
+      </w:pPr>
+      <w:r>
+        <w:rPr>
+          <w:rFonts w:ascii="Times New Roman" w:hAnsi="Times New Roman" w:cs="Times New Roman"/>
+          <w:b/>
+          <w:sz w:val="24"/>
+        </w:rPr>
+        <w:lastRenderedPageBreak/>
         <w:t>Abstract</w:t>
       </w:r>
     </w:p>
@@ -156,14 +177,62 @@
       <w:pPr>
         <w:rPr>
           <w:rFonts w:ascii="Times New Roman" w:hAnsi="Times New Roman" w:cs="Times New Roman"/>
-          <w:sz w:val="24"/>
-        </w:rPr>
-      </w:pPr>
-      <w:r>
-        <w:rPr>
-          <w:rFonts w:ascii="Times New Roman" w:hAnsi="Times New Roman" w:cs="Times New Roman"/>
-          <w:sz w:val="24"/>
-        </w:rPr>
+          <w:i/>
+          <w:sz w:val="24"/>
+        </w:rPr>
+      </w:pPr>
+      <w:r>
+        <w:rPr>
+          <w:rFonts w:ascii="Times New Roman" w:hAnsi="Times New Roman" w:cs="Times New Roman"/>
+          <w:i/>
+          <w:sz w:val="24"/>
+        </w:rPr>
+        <w:t>Whenever a prediction is correctly made, we drastically reduce computing time. It is possible to try and run both directions of a branch simultaneously and take the correct side after computation but this is expensive in terms of resources. This tells me that even correctly predicting only a small amount of branch instructions has the potential to benefit</w:t>
+      </w:r>
+      <w:r>
+        <w:rPr>
+          <w:rFonts w:ascii="Times New Roman" w:hAnsi="Times New Roman" w:cs="Times New Roman"/>
+          <w:i/>
+          <w:sz w:val="24"/>
+        </w:rPr>
+        <w:t xml:space="preserve"> the system in computation time.</w:t>
+      </w:r>
+    </w:p>
+    <w:p>
+      <w:pPr>
+        <w:ind w:firstLine="720"/>
+        <w:rPr>
+          <w:rFonts w:ascii="Times New Roman" w:hAnsi="Times New Roman" w:cs="Times New Roman"/>
+          <w:i/>
+          <w:sz w:val="24"/>
+        </w:rPr>
+      </w:pPr>
+    </w:p>
+    <w:p>
+      <w:pPr>
+        <w:ind w:firstLine="720"/>
+        <w:rPr>
+          <w:rFonts w:ascii="Times New Roman" w:hAnsi="Times New Roman" w:cs="Times New Roman"/>
+          <w:i/>
+          <w:sz w:val="24"/>
+        </w:rPr>
+      </w:pPr>
+    </w:p>
+    <w:p>
+      <w:pPr>
+        <w:rPr>
+          <w:rFonts w:ascii="Times New Roman" w:hAnsi="Times New Roman" w:cs="Times New Roman"/>
+          <w:b/>
+          <w:sz w:val="24"/>
+        </w:rPr>
+      </w:pPr>
+      <w:r>
+        <w:rPr>
+          <w:rFonts w:ascii="Times New Roman" w:hAnsi="Times New Roman" w:cs="Times New Roman"/>
+          <w:b/>
+          <w:sz w:val="24"/>
+        </w:rPr>
+        <w:lastRenderedPageBreak/>
         <w:t>1.    Introduction</w:t>
       </w:r>
     </w:p>
@@ -179,7 +248,278 @@
           <w:rFonts w:ascii="Times New Roman" w:hAnsi="Times New Roman" w:cs="Times New Roman"/>
           <w:sz w:val="24"/>
         </w:rPr>
-        <w:t xml:space="preserve">   </w:t>
+        <w:t xml:space="preserve">In life, we can prepare for many things if we have the prior knowledge. </w:t>
+      </w:r>
+      <w:r>
+        <w:rPr>
+          <w:rFonts w:ascii="Times New Roman" w:hAnsi="Times New Roman" w:cs="Times New Roman"/>
+          <w:sz w:val="24"/>
+        </w:rPr>
+        <w:t>We know</w:t>
+      </w:r>
+      <w:r>
+        <w:rPr>
+          <w:rFonts w:ascii="Times New Roman" w:hAnsi="Times New Roman" w:cs="Times New Roman"/>
+          <w:sz w:val="24"/>
+        </w:rPr>
+        <w:t xml:space="preserve"> that a usual day would entail; waking up, brushing teeth, getting dressed, going to work. </w:t>
+      </w:r>
+      <w:r>
+        <w:rPr>
+          <w:rFonts w:ascii="Times New Roman" w:hAnsi="Times New Roman" w:cs="Times New Roman"/>
+          <w:sz w:val="24"/>
+        </w:rPr>
+        <w:t xml:space="preserve">Sometimes the usual day could be interrupted, for example there may be a snow storm that prevents you from going to work, </w:t>
+      </w:r>
+      <w:r>
+        <w:rPr>
+          <w:rFonts w:ascii="Times New Roman" w:hAnsi="Times New Roman" w:cs="Times New Roman"/>
+          <w:sz w:val="24"/>
+        </w:rPr>
+        <w:t>and your</w:t>
+      </w:r>
+      <w:r>
+        <w:rPr>
+          <w:rFonts w:ascii="Times New Roman" w:hAnsi="Times New Roman" w:cs="Times New Roman"/>
+          <w:sz w:val="24"/>
+        </w:rPr>
+        <w:t xml:space="preserve"> day has now changed.</w:t>
+      </w:r>
+    </w:p>
+    <w:p>
+      <w:pPr>
+        <w:rPr>
+          <w:rFonts w:ascii="Times New Roman" w:hAnsi="Times New Roman" w:cs="Times New Roman"/>
+          <w:sz w:val="24"/>
+        </w:rPr>
+      </w:pPr>
+      <w:r>
+        <w:rPr>
+          <w:rFonts w:ascii="Times New Roman" w:hAnsi="Times New Roman" w:cs="Times New Roman"/>
+          <w:sz w:val="24"/>
+        </w:rPr>
+        <w:t>Besides the few unexpected events such as a snow storm, h</w:t>
+      </w:r>
+      <w:r>
+        <w:rPr>
+          <w:rFonts w:ascii="Times New Roman" w:hAnsi="Times New Roman" w:cs="Times New Roman"/>
+          <w:sz w:val="24"/>
+        </w:rPr>
+        <w:t>ist</w:t>
+      </w:r>
+      <w:r>
+        <w:rPr>
+          <w:rFonts w:ascii="Times New Roman" w:hAnsi="Times New Roman" w:cs="Times New Roman"/>
+          <w:sz w:val="24"/>
+        </w:rPr>
+        <w:t>ory tends to repeat itself. I</w:t>
+      </w:r>
+      <w:r>
+        <w:rPr>
+          <w:rFonts w:ascii="Times New Roman" w:hAnsi="Times New Roman" w:cs="Times New Roman"/>
+          <w:sz w:val="24"/>
+        </w:rPr>
+        <w:t>f we have a good knowledge on the past we can better predict the future.</w:t>
+      </w:r>
+      <w:r>
+        <w:rPr>
+          <w:rFonts w:ascii="Times New Roman" w:hAnsi="Times New Roman" w:cs="Times New Roman"/>
+          <w:sz w:val="24"/>
+        </w:rPr>
+        <w:t xml:space="preserve"> If we </w:t>
+      </w:r>
+      <w:r>
+        <w:rPr>
+          <w:rFonts w:ascii="Times New Roman" w:hAnsi="Times New Roman" w:cs="Times New Roman"/>
+          <w:sz w:val="24"/>
+        </w:rPr>
+        <w:t>try to predict what will happen in a day, it would be safer to say that we have a usual day. One snow storm may affect one or maybe two days but shouldn’t we stil</w:t>
+      </w:r>
+      <w:r>
+        <w:rPr>
+          <w:rFonts w:ascii="Times New Roman" w:hAnsi="Times New Roman" w:cs="Times New Roman"/>
+          <w:sz w:val="24"/>
+        </w:rPr>
+        <w:t>l prepare for work tomorrow?</w:t>
+      </w:r>
+    </w:p>
+    <w:p>
+      <w:pPr>
+        <w:rPr>
+          <w:rFonts w:ascii="Times New Roman" w:hAnsi="Times New Roman" w:cs="Times New Roman"/>
+          <w:sz w:val="24"/>
+        </w:rPr>
+      </w:pPr>
+      <w:r>
+        <w:rPr>
+          <w:rFonts w:ascii="Times New Roman" w:hAnsi="Times New Roman" w:cs="Times New Roman"/>
+          <w:sz w:val="24"/>
+        </w:rPr>
+        <w:t xml:space="preserve">The Saturating Bit Counter </w:t>
+      </w:r>
+      <w:r>
+        <w:rPr>
+          <w:rFonts w:ascii="Times New Roman" w:hAnsi="Times New Roman" w:cs="Times New Roman"/>
+          <w:sz w:val="24"/>
+        </w:rPr>
+        <w:t>t</w:t>
+      </w:r>
+      <w:r>
+        <w:rPr>
+          <w:rFonts w:ascii="Times New Roman" w:hAnsi="Times New Roman" w:cs="Times New Roman"/>
+          <w:sz w:val="24"/>
+        </w:rPr>
+        <w:t>ends to follow a similar pattern</w:t>
+      </w:r>
+      <w:r>
+        <w:rPr>
+          <w:rFonts w:ascii="Times New Roman" w:hAnsi="Times New Roman" w:cs="Times New Roman"/>
+          <w:sz w:val="24"/>
+        </w:rPr>
+        <w:t>, the more bits the counter has</w:t>
+      </w:r>
+      <w:r>
+        <w:rPr>
+          <w:rFonts w:ascii="Times New Roman" w:hAnsi="Times New Roman" w:cs="Times New Roman"/>
+          <w:sz w:val="24"/>
+        </w:rPr>
+        <w:t xml:space="preserve"> the more tolerance </w:t>
+      </w:r>
+      <w:r>
+        <w:rPr>
+          <w:rFonts w:ascii="Times New Roman" w:hAnsi="Times New Roman" w:cs="Times New Roman"/>
+          <w:sz w:val="24"/>
+        </w:rPr>
+        <w:t xml:space="preserve">there is </w:t>
+      </w:r>
+      <w:r>
+        <w:rPr>
+          <w:rFonts w:ascii="Times New Roman" w:hAnsi="Times New Roman" w:cs="Times New Roman"/>
+          <w:sz w:val="24"/>
+        </w:rPr>
+        <w:t xml:space="preserve">to changing its prediction. This idea </w:t>
+      </w:r>
+      <w:r>
+        <w:rPr>
+          <w:rFonts w:ascii="Times New Roman" w:hAnsi="Times New Roman" w:cs="Times New Roman"/>
+          <w:sz w:val="24"/>
+        </w:rPr>
+        <w:t xml:space="preserve">has been widely used in branch prediction. One common use </w:t>
+      </w:r>
+      <w:r>
+        <w:rPr>
+          <w:rFonts w:ascii="Times New Roman" w:hAnsi="Times New Roman" w:cs="Times New Roman"/>
+          <w:sz w:val="24"/>
+        </w:rPr>
+        <w:t>f</w:t>
+      </w:r>
+      <w:r>
+        <w:rPr>
+          <w:rFonts w:ascii="Times New Roman" w:hAnsi="Times New Roman" w:cs="Times New Roman"/>
+          <w:sz w:val="24"/>
+        </w:rPr>
+        <w:t>or this is the Tournament Predictor where there are two or more types of predictions and base</w:t>
+      </w:r>
+      <w:r>
+        <w:rPr>
+          <w:rFonts w:ascii="Times New Roman" w:hAnsi="Times New Roman" w:cs="Times New Roman"/>
+          <w:sz w:val="24"/>
+        </w:rPr>
+        <w:t>d on the Saturating bit counter, it chooses</w:t>
+      </w:r>
+      <w:r>
+        <w:rPr>
+          <w:rFonts w:ascii="Times New Roman" w:hAnsi="Times New Roman" w:cs="Times New Roman"/>
+          <w:sz w:val="24"/>
+        </w:rPr>
+        <w:t xml:space="preserve"> the side more heavily</w:t>
+      </w:r>
+      <w:r>
+        <w:rPr>
+          <w:rFonts w:ascii="Times New Roman" w:hAnsi="Times New Roman" w:cs="Times New Roman"/>
+          <w:sz w:val="24"/>
+        </w:rPr>
+        <w:t xml:space="preserve"> weighted</w:t>
+      </w:r>
+      <w:r>
+        <w:rPr>
+          <w:rFonts w:ascii="Times New Roman" w:hAnsi="Times New Roman" w:cs="Times New Roman"/>
+          <w:sz w:val="24"/>
+        </w:rPr>
+        <w:t xml:space="preserve"> or is correct more than the other</w:t>
+      </w:r>
+      <w:r>
+        <w:rPr>
+          <w:rFonts w:ascii="Times New Roman" w:hAnsi="Times New Roman" w:cs="Times New Roman"/>
+          <w:sz w:val="24"/>
+        </w:rPr>
+        <w:t>.</w:t>
+      </w:r>
+    </w:p>
+    <w:p>
+      <w:pPr>
+        <w:rPr>
+          <w:rFonts w:ascii="Times New Roman" w:hAnsi="Times New Roman" w:cs="Times New Roman"/>
+          <w:sz w:val="24"/>
+        </w:rPr>
+      </w:pPr>
+      <w:r>
+        <w:rPr>
+          <w:rFonts w:ascii="Times New Roman" w:hAnsi="Times New Roman" w:cs="Times New Roman"/>
+          <w:sz w:val="24"/>
+        </w:rPr>
+        <w:lastRenderedPageBreak/>
+        <w:t>S</w:t>
+      </w:r>
+      <w:r>
+        <w:rPr>
+          <w:rFonts w:ascii="Times New Roman" w:hAnsi="Times New Roman" w:cs="Times New Roman"/>
+          <w:sz w:val="24"/>
+        </w:rPr>
+        <w:t xml:space="preserve">ometimes there are programs that require more tolerance than others. We want to find out if modifying the number of bits used for a saturating bit counter for specific programs </w:t>
+      </w:r>
+      <w:r>
+        <w:rPr>
+          <w:rFonts w:ascii="Times New Roman" w:hAnsi="Times New Roman" w:cs="Times New Roman"/>
+          <w:sz w:val="24"/>
+        </w:rPr>
+        <w:t>has</w:t>
+      </w:r>
+      <w:r>
+        <w:rPr>
+          <w:rFonts w:ascii="Times New Roman" w:hAnsi="Times New Roman" w:cs="Times New Roman"/>
+          <w:sz w:val="24"/>
+        </w:rPr>
+        <w:t xml:space="preserve"> any </w:t>
+      </w:r>
+      <w:r>
+        <w:rPr>
+          <w:rFonts w:ascii="Times New Roman" w:hAnsi="Times New Roman" w:cs="Times New Roman"/>
+          <w:sz w:val="24"/>
+        </w:rPr>
+        <w:t>branch prediction improvement</w:t>
+      </w:r>
+      <w:r>
+        <w:rPr>
+          <w:rFonts w:ascii="Times New Roman" w:hAnsi="Times New Roman" w:cs="Times New Roman"/>
+          <w:sz w:val="24"/>
+        </w:rPr>
+        <w:t>.</w:t>
+      </w:r>
+    </w:p>
+    <w:p>
+      <w:pPr>
+        <w:rPr>
+          <w:rFonts w:ascii="Times New Roman" w:hAnsi="Times New Roman" w:cs="Times New Roman"/>
+          <w:sz w:val="24"/>
+        </w:rPr>
+      </w:pPr>
+      <w:r>
+        <w:rPr>
+          <w:rFonts w:ascii="Times New Roman" w:hAnsi="Times New Roman" w:cs="Times New Roman"/>
+          <w:sz w:val="24"/>
+        </w:rPr>
+        <w:t>If the result of manipulating the size of the Saturating Bit Counter significantly increases branch prediction, I hope to move onto adjusting the Simulator to help compilers predict what size of bit to use.</w:t>
       </w:r>
       <w:r>
         <w:rPr>
@@ -187,86 +527,1199 @@
           <w:sz w:val="24"/>
         </w:rPr>
         <w:tab/>
-        <w:t xml:space="preserve">In life, we can prepare for many things if we have the prior knowledge. </w:t>
-      </w:r>
-      <w:r>
-        <w:rPr>
-          <w:rFonts w:ascii="Times New Roman" w:hAnsi="Times New Roman" w:cs="Times New Roman"/>
-          <w:sz w:val="24"/>
-        </w:rPr>
-        <w:t xml:space="preserve">We know that a usual day would entail, </w:t>
-      </w:r>
-      <w:bookmarkStart w:id="0" w:name="_GoBack"/>
-      <w:bookmarkEnd w:id="0"/>
-      <w:r>
-        <w:rPr>
-          <w:rFonts w:ascii="Times New Roman" w:hAnsi="Times New Roman" w:cs="Times New Roman"/>
-          <w:sz w:val="24"/>
-        </w:rPr>
-        <w:t>History tends to repeat itself and if we have a good knowledge on the past we can better predict the future. The Saturating Bit Counter [1] has been widely used in branch prediction. One common use or this is the Tournament Predictor where there are two or more types of predictions and based on the Saturating bit counter you pick the side more heavily</w:t>
-      </w:r>
-      <w:r>
-        <w:rPr>
-          <w:rFonts w:ascii="Times New Roman" w:hAnsi="Times New Roman" w:cs="Times New Roman"/>
-          <w:sz w:val="24"/>
-        </w:rPr>
-        <w:t xml:space="preserve"> weighted. </w:t>
-      </w:r>
-    </w:p>
-    <w:p>
-      <w:pPr>
-        <w:rPr>
-          <w:rFonts w:ascii="Times New Roman" w:hAnsi="Times New Roman" w:cs="Times New Roman"/>
-          <w:sz w:val="24"/>
-        </w:rPr>
-      </w:pPr>
-      <w:r>
-        <w:rPr>
-          <w:rFonts w:ascii="Times New Roman" w:hAnsi="Times New Roman" w:cs="Times New Roman"/>
-          <w:sz w:val="24"/>
-        </w:rPr>
-        <w:tab/>
-      </w:r>
-    </w:p>
-    <w:p>
-      <w:pPr>
-        <w:rPr>
-          <w:rFonts w:ascii="Times New Roman" w:hAnsi="Times New Roman" w:cs="Times New Roman"/>
-          <w:sz w:val="24"/>
-        </w:rPr>
-      </w:pPr>
-      <w:r>
-        <w:rPr>
-          <w:rFonts w:ascii="Times New Roman" w:hAnsi="Times New Roman" w:cs="Times New Roman"/>
-          <w:sz w:val="24"/>
-        </w:rPr>
-        <w:t>2.    Saturating Bit Counter</w:t>
-      </w:r>
-    </w:p>
-    <w:p>
-      <w:pPr>
-        <w:rPr>
-          <w:rFonts w:ascii="Times New Roman" w:hAnsi="Times New Roman" w:cs="Times New Roman"/>
-          <w:sz w:val="24"/>
-        </w:rPr>
-      </w:pPr>
-      <w:r>
-        <w:rPr>
-          <w:rFonts w:ascii="Times New Roman" w:hAnsi="Times New Roman" w:cs="Times New Roman"/>
-          <w:sz w:val="24"/>
-        </w:rPr>
-        <w:tab/>
-        <w:t xml:space="preserve"> The Saturating Bit counter was introduced by James E. Smith</w:t>
-      </w:r>
+      </w:r>
+    </w:p>
+    <w:p>
+      <w:pPr>
+        <w:rPr>
+          <w:rFonts w:ascii="Times New Roman" w:hAnsi="Times New Roman" w:cs="Times New Roman"/>
+          <w:b/>
+          <w:sz w:val="24"/>
+        </w:rPr>
+      </w:pPr>
+      <w:r>
+        <w:rPr>
+          <w:rFonts w:ascii="Times New Roman" w:hAnsi="Times New Roman" w:cs="Times New Roman"/>
+          <w:b/>
+          <w:sz w:val="24"/>
+        </w:rPr>
+        <w:t xml:space="preserve">2. </w:t>
+      </w:r>
+      <w:r>
+        <w:rPr>
+          <w:rFonts w:ascii="Times New Roman" w:hAnsi="Times New Roman" w:cs="Times New Roman"/>
+          <w:b/>
+          <w:sz w:val="24"/>
+        </w:rPr>
+        <w:t>Saturating Bit Counter</w:t>
+      </w:r>
+    </w:p>
+    <w:p>
+      <w:pPr>
+        <w:rPr>
+          <w:rFonts w:ascii="Times New Roman" w:hAnsi="Times New Roman" w:cs="Times New Roman"/>
+          <w:sz w:val="24"/>
+        </w:rPr>
+      </w:pPr>
+      <w:r>
+        <w:rPr>
+          <w:rFonts w:ascii="Times New Roman" w:hAnsi="Times New Roman" w:cs="Times New Roman"/>
+          <w:sz w:val="24"/>
+        </w:rPr>
+        <w:t>The Saturating Bit counter was introduced by James E. Smith</w:t>
+      </w:r>
+      <w:r>
+        <w:rPr>
+          <w:rFonts w:ascii="Times New Roman" w:hAnsi="Times New Roman" w:cs="Times New Roman"/>
+          <w:sz w:val="24"/>
+        </w:rPr>
+        <w:t xml:space="preserve"> in his paper </w:t>
+      </w:r>
+      <w:r>
+        <w:rPr>
+          <w:rFonts w:ascii="Times New Roman" w:hAnsi="Times New Roman" w:cs="Times New Roman"/>
+          <w:i/>
+          <w:sz w:val="24"/>
+        </w:rPr>
+        <w:t>A Study of Branch Prediction Strategies</w:t>
+      </w:r>
+      <w:r>
+        <w:rPr>
+          <w:rFonts w:ascii="Times New Roman" w:hAnsi="Times New Roman" w:cs="Times New Roman"/>
+          <w:i/>
+          <w:sz w:val="24"/>
+        </w:rPr>
+        <w:t xml:space="preserve"> </w:t>
+      </w:r>
+      <w:r>
+        <w:rPr>
+          <w:rFonts w:ascii="Times New Roman" w:hAnsi="Times New Roman" w:cs="Times New Roman"/>
+          <w:sz w:val="24"/>
+        </w:rPr>
+        <w:t xml:space="preserve">in 1981[1]. He described the many prediction algorithms that were currently in place and </w:t>
+      </w:r>
+      <w:r>
+        <w:rPr>
+          <w:rFonts w:ascii="Times New Roman" w:hAnsi="Times New Roman" w:cs="Times New Roman"/>
+          <w:sz w:val="24"/>
+        </w:rPr>
+        <w:t>proposed</w:t>
+      </w:r>
+      <w:r>
+        <w:rPr>
+          <w:rFonts w:ascii="Times New Roman" w:hAnsi="Times New Roman" w:cs="Times New Roman"/>
+          <w:sz w:val="24"/>
+        </w:rPr>
+        <w:t xml:space="preserve"> new strategies</w:t>
+      </w:r>
+      <w:r>
+        <w:rPr>
+          <w:rFonts w:ascii="Times New Roman" w:hAnsi="Times New Roman" w:cs="Times New Roman"/>
+          <w:sz w:val="24"/>
+        </w:rPr>
+        <w:t xml:space="preserve"> of predicting branches that would take a fraction of the space</w:t>
+      </w:r>
+      <w:r>
+        <w:rPr>
+          <w:rFonts w:ascii="Times New Roman" w:hAnsi="Times New Roman" w:cs="Times New Roman"/>
+          <w:sz w:val="24"/>
+        </w:rPr>
+        <w:t xml:space="preserve"> but still have the ability to </w:t>
+      </w:r>
+      <w:r>
+        <w:rPr>
+          <w:rFonts w:ascii="Times New Roman" w:hAnsi="Times New Roman" w:cs="Times New Roman"/>
+          <w:sz w:val="24"/>
+        </w:rPr>
+        <w:t>accurately</w:t>
+      </w:r>
+      <w:r>
+        <w:rPr>
+          <w:rFonts w:ascii="Times New Roman" w:hAnsi="Times New Roman" w:cs="Times New Roman"/>
+          <w:sz w:val="24"/>
+        </w:rPr>
+        <w:t xml:space="preserve"> predict</w:t>
+      </w:r>
+      <w:r>
+        <w:rPr>
+          <w:rFonts w:ascii="Times New Roman" w:hAnsi="Times New Roman" w:cs="Times New Roman"/>
+          <w:sz w:val="24"/>
+        </w:rPr>
+        <w:t>.</w:t>
+      </w:r>
+    </w:p>
+    <w:p>
+      <w:pPr>
+        <w:rPr>
+          <w:rFonts w:ascii="Times New Roman" w:hAnsi="Times New Roman" w:cs="Times New Roman"/>
+          <w:sz w:val="24"/>
+        </w:rPr>
+      </w:pPr>
+      <w:r>
+        <w:rPr>
+          <w:rFonts w:ascii="Times New Roman" w:hAnsi="Times New Roman" w:cs="Times New Roman"/>
+          <w:sz w:val="24"/>
+        </w:rPr>
+        <w:t xml:space="preserve">The need for branch prediction comes from the increasing need for faster computers. Conditional branch instructions take up valuable </w:t>
+      </w:r>
+      <w:r>
+        <w:rPr>
+          <w:rFonts w:ascii="Times New Roman" w:hAnsi="Times New Roman" w:cs="Times New Roman"/>
+          <w:sz w:val="24"/>
+        </w:rPr>
+        <w:t>time;</w:t>
+      </w:r>
+      <w:r>
+        <w:rPr>
+          <w:rFonts w:ascii="Times New Roman" w:hAnsi="Times New Roman" w:cs="Times New Roman"/>
+          <w:sz w:val="24"/>
+        </w:rPr>
+        <w:t xml:space="preserve"> instructions have to come to a standstill in order to </w:t>
+      </w:r>
+      <w:r>
+        <w:rPr>
+          <w:rFonts w:ascii="Times New Roman" w:hAnsi="Times New Roman" w:cs="Times New Roman"/>
+          <w:sz w:val="24"/>
+        </w:rPr>
+        <w:t>determine</w:t>
+      </w:r>
+      <w:r>
+        <w:rPr>
+          <w:rFonts w:ascii="Times New Roman" w:hAnsi="Times New Roman" w:cs="Times New Roman"/>
+          <w:sz w:val="24"/>
+        </w:rPr>
+        <w:t xml:space="preserve"> what set of instructions to execute next</w:t>
+      </w:r>
+      <w:r>
+        <w:rPr>
+          <w:rFonts w:ascii="Times New Roman" w:hAnsi="Times New Roman" w:cs="Times New Roman"/>
+          <w:sz w:val="24"/>
+        </w:rPr>
+        <w:t xml:space="preserve"> in the pipeline</w:t>
+      </w:r>
+      <w:r>
+        <w:rPr>
+          <w:rFonts w:ascii="Times New Roman" w:hAnsi="Times New Roman" w:cs="Times New Roman"/>
+          <w:sz w:val="24"/>
+        </w:rPr>
+        <w:t>. An idea that has been continuously used to speed up this process is to start execution of a predicted branch</w:t>
+      </w:r>
+      <w:r>
+        <w:rPr>
+          <w:rFonts w:ascii="Times New Roman" w:hAnsi="Times New Roman" w:cs="Times New Roman"/>
+          <w:sz w:val="24"/>
+        </w:rPr>
+        <w:t xml:space="preserve"> path’s next</w:t>
+      </w:r>
+      <w:r>
+        <w:rPr>
+          <w:rFonts w:ascii="Times New Roman" w:hAnsi="Times New Roman" w:cs="Times New Roman"/>
+          <w:sz w:val="24"/>
+        </w:rPr>
+        <w:t xml:space="preserve"> instructions. There is a down side to this, incorrect predictions take even longer to correct since </w:t>
+      </w:r>
+      <w:r>
+        <w:rPr>
+          <w:rFonts w:ascii="Times New Roman" w:hAnsi="Times New Roman" w:cs="Times New Roman"/>
+          <w:sz w:val="24"/>
+        </w:rPr>
+        <w:lastRenderedPageBreak/>
+        <w:t>there now has to be instructions purged</w:t>
+      </w:r>
+      <w:r>
+        <w:rPr>
+          <w:rFonts w:ascii="Times New Roman" w:hAnsi="Times New Roman" w:cs="Times New Roman"/>
+          <w:sz w:val="24"/>
+        </w:rPr>
+        <w:t xml:space="preserve"> from the pipeline</w:t>
+      </w:r>
+      <w:r>
+        <w:rPr>
+          <w:rFonts w:ascii="Times New Roman" w:hAnsi="Times New Roman" w:cs="Times New Roman"/>
+          <w:sz w:val="24"/>
+        </w:rPr>
+        <w:t>. This is why it is very important to have a high percentage of correct predictions.</w:t>
+      </w:r>
+    </w:p>
+    <w:p>
+      <w:pPr>
+        <w:rPr>
+          <w:rFonts w:ascii="Times New Roman" w:hAnsi="Times New Roman" w:cs="Times New Roman"/>
+          <w:sz w:val="24"/>
+        </w:rPr>
+      </w:pPr>
+      <w:r>
+        <w:rPr>
+          <w:rFonts w:ascii="Times New Roman" w:hAnsi="Times New Roman" w:cs="Times New Roman"/>
+          <w:sz w:val="24"/>
+        </w:rPr>
+        <w:t xml:space="preserve">There were </w:t>
+      </w:r>
+      <w:r>
+        <w:rPr>
+          <w:rFonts w:ascii="Times New Roman" w:hAnsi="Times New Roman" w:cs="Times New Roman"/>
+          <w:sz w:val="24"/>
+        </w:rPr>
+        <w:t>two strategies related to what is being investigated</w:t>
+      </w:r>
+      <w:r>
+        <w:rPr>
+          <w:rFonts w:ascii="Times New Roman" w:hAnsi="Times New Roman" w:cs="Times New Roman"/>
+          <w:sz w:val="24"/>
+        </w:rPr>
+        <w:t xml:space="preserve"> in Smith’s paper</w:t>
+      </w:r>
+      <w:r>
+        <w:rPr>
+          <w:rFonts w:ascii="Times New Roman" w:hAnsi="Times New Roman" w:cs="Times New Roman"/>
+          <w:sz w:val="24"/>
+        </w:rPr>
+        <w:t xml:space="preserve"> </w:t>
+      </w:r>
+      <w:r>
+        <w:rPr>
+          <w:rFonts w:ascii="Times New Roman" w:hAnsi="Times New Roman" w:cs="Times New Roman"/>
+          <w:sz w:val="24"/>
+        </w:rPr>
+        <w:t>[1]</w:t>
+      </w:r>
+      <w:r>
+        <w:rPr>
+          <w:rFonts w:ascii="Times New Roman" w:hAnsi="Times New Roman" w:cs="Times New Roman"/>
+          <w:sz w:val="24"/>
+        </w:rPr>
+        <w:t xml:space="preserve">. Strategy 6 </w:t>
+      </w:r>
+      <w:r>
+        <w:rPr>
+          <w:rFonts w:ascii="Times New Roman" w:hAnsi="Times New Roman" w:cs="Times New Roman"/>
+          <w:sz w:val="24"/>
+        </w:rPr>
+        <w:t>explained how</w:t>
+      </w:r>
+      <w:r>
+        <w:rPr>
+          <w:rFonts w:ascii="Times New Roman" w:hAnsi="Times New Roman" w:cs="Times New Roman"/>
+          <w:sz w:val="24"/>
+        </w:rPr>
+        <w:t xml:space="preserve"> a one bit history prediction</w:t>
+      </w:r>
+      <w:r>
+        <w:rPr>
+          <w:rFonts w:ascii="Times New Roman" w:hAnsi="Times New Roman" w:cs="Times New Roman"/>
+          <w:sz w:val="24"/>
+        </w:rPr>
+        <w:t xml:space="preserve"> could be used. The simple </w:t>
+      </w:r>
+      <w:proofErr w:type="gramStart"/>
+      <w:r>
+        <w:rPr>
+          <w:rFonts w:ascii="Times New Roman" w:hAnsi="Times New Roman" w:cs="Times New Roman"/>
+          <w:sz w:val="24"/>
+        </w:rPr>
+        <w:t xml:space="preserve">logic </w:t>
+      </w:r>
+      <w:r>
+        <w:rPr>
+          <w:rFonts w:ascii="Times New Roman" w:hAnsi="Times New Roman" w:cs="Times New Roman"/>
+          <w:sz w:val="24"/>
+        </w:rPr>
+        <w:t xml:space="preserve"> 0</w:t>
+      </w:r>
+      <w:proofErr w:type="gramEnd"/>
+      <w:r>
+        <w:rPr>
+          <w:rFonts w:ascii="Times New Roman" w:hAnsi="Times New Roman" w:cs="Times New Roman"/>
+          <w:sz w:val="24"/>
+        </w:rPr>
+        <w:t xml:space="preserve"> meaning predict</w:t>
+      </w:r>
+      <w:r>
+        <w:rPr>
+          <w:rFonts w:ascii="Times New Roman" w:hAnsi="Times New Roman" w:cs="Times New Roman"/>
+          <w:sz w:val="24"/>
+        </w:rPr>
+        <w:t xml:space="preserve"> not taken and 1 equaling predict taken. The history bit is determined by the previous branch, if the prior branch was taken then predict taken for the next and vice versa. Strategy 7 is the same basic idea but usin</w:t>
+      </w:r>
+      <w:r>
+        <w:rPr>
+          <w:rFonts w:ascii="Times New Roman" w:hAnsi="Times New Roman" w:cs="Times New Roman"/>
+          <w:sz w:val="24"/>
+        </w:rPr>
+        <w:t xml:space="preserve">g a 2 bit and 3 bit counter. </w:t>
+      </w:r>
+      <w:r>
+        <w:rPr>
+          <w:rFonts w:ascii="Times New Roman" w:hAnsi="Times New Roman" w:cs="Times New Roman"/>
+          <w:i/>
+          <w:sz w:val="24"/>
+        </w:rPr>
+        <w:t xml:space="preserve">Figure 1 </w:t>
+      </w:r>
+      <w:r>
+        <w:rPr>
+          <w:rFonts w:ascii="Times New Roman" w:hAnsi="Times New Roman" w:cs="Times New Roman"/>
+          <w:sz w:val="24"/>
+        </w:rPr>
+        <w:t>shows a two bit counter. We now have a longer history. The more taken branches in the recent last 2 branches mean we should predict taken. This could solve issues if there are multiple taken branches and only a single or very few not taken branches. There is now more of a tolerance to branch prediction.</w:t>
+      </w:r>
+    </w:p>
+    <w:p>
+      <w:pPr>
+        <w:rPr>
+          <w:rFonts w:ascii="Times New Roman" w:hAnsi="Times New Roman" w:cs="Times New Roman"/>
+          <w:sz w:val="24"/>
+        </w:rPr>
+      </w:pPr>
+      <w:r>
+        <w:rPr>
+          <w:rFonts w:ascii="Times New Roman" w:hAnsi="Times New Roman" w:cs="Times New Roman"/>
+          <w:sz w:val="24"/>
+        </w:rPr>
+        <w:t xml:space="preserve">Smith </w:t>
+      </w:r>
+      <w:r>
+        <w:rPr>
+          <w:rFonts w:ascii="Times New Roman" w:hAnsi="Times New Roman" w:cs="Times New Roman"/>
+          <w:sz w:val="24"/>
+        </w:rPr>
+        <w:t>explains</w:t>
+      </w:r>
+      <w:r>
+        <w:rPr>
+          <w:rFonts w:ascii="Times New Roman" w:hAnsi="Times New Roman" w:cs="Times New Roman"/>
+          <w:sz w:val="24"/>
+        </w:rPr>
+        <w:t xml:space="preserve"> that the number of bits don’t show significant</w:t>
+      </w:r>
+      <w:r>
+        <w:rPr>
+          <w:rFonts w:ascii="Times New Roman" w:hAnsi="Times New Roman" w:cs="Times New Roman"/>
+          <w:sz w:val="24"/>
+        </w:rPr>
+        <w:t xml:space="preserve"> improvement for prediction accuracy </w:t>
+      </w:r>
+      <w:r>
+        <w:rPr>
+          <w:rFonts w:ascii="Times New Roman" w:hAnsi="Times New Roman" w:cs="Times New Roman"/>
+          <w:sz w:val="24"/>
+        </w:rPr>
+        <w:t>larger than</w:t>
+      </w:r>
+      <w:r>
+        <w:rPr>
+          <w:rFonts w:ascii="Times New Roman" w:hAnsi="Times New Roman" w:cs="Times New Roman"/>
+          <w:sz w:val="24"/>
+        </w:rPr>
+        <w:t xml:space="preserve"> two bits. </w:t>
+      </w:r>
+      <w:r>
+        <w:rPr>
+          <w:rFonts w:ascii="Times New Roman" w:hAnsi="Times New Roman" w:cs="Times New Roman"/>
+          <w:sz w:val="24"/>
+        </w:rPr>
+        <w:t xml:space="preserve">His results are shown in </w:t>
+      </w:r>
+      <w:r>
+        <w:rPr>
+          <w:rFonts w:ascii="Times New Roman" w:hAnsi="Times New Roman" w:cs="Times New Roman"/>
+          <w:i/>
+          <w:sz w:val="24"/>
+        </w:rPr>
+        <w:t>Figure</w:t>
+      </w:r>
+      <w:r>
+        <w:rPr>
+          <w:rFonts w:ascii="Times New Roman" w:hAnsi="Times New Roman" w:cs="Times New Roman"/>
+          <w:sz w:val="24"/>
+        </w:rPr>
+        <w:t xml:space="preserve"> 2</w:t>
+      </w:r>
+      <w:r>
+        <w:rPr>
+          <w:rFonts w:ascii="Times New Roman" w:hAnsi="Times New Roman" w:cs="Times New Roman"/>
+          <w:sz w:val="24"/>
+        </w:rPr>
+        <w:t xml:space="preserve"> f</w:t>
+      </w:r>
+      <w:r>
+        <w:rPr>
+          <w:rFonts w:ascii="Times New Roman" w:hAnsi="Times New Roman" w:cs="Times New Roman"/>
+          <w:sz w:val="24"/>
+        </w:rPr>
+        <w:t>or a comparison between a 2 b</w:t>
+      </w:r>
+      <w:r>
+        <w:rPr>
+          <w:rFonts w:ascii="Times New Roman" w:hAnsi="Times New Roman" w:cs="Times New Roman"/>
+          <w:sz w:val="24"/>
+        </w:rPr>
+        <w:t xml:space="preserve">it counter and a 3 bit counter and </w:t>
+      </w:r>
+      <w:r>
+        <w:rPr>
+          <w:rFonts w:ascii="Times New Roman" w:hAnsi="Times New Roman" w:cs="Times New Roman"/>
+          <w:i/>
+          <w:sz w:val="24"/>
+        </w:rPr>
+        <w:t xml:space="preserve">Figure 3 </w:t>
+      </w:r>
+      <w:r>
+        <w:rPr>
+          <w:rFonts w:ascii="Times New Roman" w:hAnsi="Times New Roman" w:cs="Times New Roman"/>
+          <w:sz w:val="24"/>
+        </w:rPr>
+        <w:t>shows the single bit history.</w:t>
+      </w:r>
+    </w:p>
+    <w:p>
+      <w:pPr>
+        <w:rPr>
+          <w:rFonts w:ascii="Times New Roman" w:hAnsi="Times New Roman" w:cs="Times New Roman"/>
+          <w:sz w:val="24"/>
+        </w:rPr>
+      </w:pPr>
+    </w:p>
+    <w:p>
+      <w:pPr>
+        <w:rPr>
+          <w:rFonts w:ascii="Times New Roman" w:hAnsi="Times New Roman" w:cs="Times New Roman"/>
+          <w:sz w:val="24"/>
+        </w:rPr>
+      </w:pPr>
+      <w:r>
+        <w:rPr>
+          <w:noProof/>
+        </w:rPr>
+        <mc:AlternateContent>
+          <mc:Choice Requires="wps">
+            <w:drawing>
+              <wp:anchor distT="0" distB="0" distL="114300" distR="114300" simplePos="0" relativeHeight="251666432" behindDoc="0" locked="0" layoutInCell="1" allowOverlap="1" wp14:anchorId="5BCC56D9" wp14:editId="492C982D">
+                <wp:simplePos x="0" y="0"/>
+                <wp:positionH relativeFrom="column">
+                  <wp:posOffset>-3114040</wp:posOffset>
+                </wp:positionH>
+                <wp:positionV relativeFrom="paragraph">
+                  <wp:posOffset>1743710</wp:posOffset>
+                </wp:positionV>
+                <wp:extent cx="1219200" cy="635"/>
+                <wp:effectExtent l="0" t="0" r="0" b="0"/>
+                <wp:wrapNone/>
+                <wp:docPr id="4" name="Text Box 4"/>
+                <wp:cNvGraphicFramePr/>
+                <a:graphic xmlns:a="http://schemas.openxmlformats.org/drawingml/2006/main">
+                  <a:graphicData uri="http://schemas.microsoft.com/office/word/2010/wordprocessingShape">
+                    <wps:wsp>
+                      <wps:cNvSpPr txBox="1"/>
+                      <wps:spPr>
+                        <a:xfrm>
+                          <a:off x="0" y="0"/>
+                          <a:ext cx="1219200" cy="635"/>
+                        </a:xfrm>
+                        <a:prstGeom prst="rect">
+                          <a:avLst/>
+                        </a:prstGeom>
+                        <a:solidFill>
+                          <a:prstClr val="white"/>
+                        </a:solidFill>
+                        <a:ln>
+                          <a:noFill/>
+                        </a:ln>
+                        <a:effectLst/>
+                      </wps:spPr>
+                      <wps:txbx>
+                        <w:txbxContent>
+                          <w:p>
+                            <w:pPr>
+                              <w:pStyle w:val="Caption"/>
+                              <w:rPr>
+                                <w:noProof/>
+                                <w:color w:val="auto"/>
+                              </w:rPr>
+                            </w:pPr>
+                            <w:r>
+                              <w:rPr>
+                                <w:i/>
+                                <w:color w:val="auto"/>
+                              </w:rPr>
+                              <w:t>Figure</w:t>
+                            </w:r>
+                            <w:r>
+                              <w:rPr>
+                                <w:color w:val="auto"/>
+                              </w:rPr>
+                              <w:t xml:space="preserve"> </w:t>
+                            </w:r>
+                            <w:r>
+                              <w:rPr>
+                                <w:color w:val="auto"/>
+                              </w:rPr>
+                              <w:fldChar w:fldCharType="begin"/>
+                            </w:r>
+                            <w:r>
+                              <w:rPr>
+                                <w:color w:val="auto"/>
+                              </w:rPr>
+                              <w:instrText xml:space="preserve"> SEQ Figure \* ARABIC </w:instrText>
+                            </w:r>
+                            <w:r>
+                              <w:rPr>
+                                <w:color w:val="auto"/>
+                              </w:rPr>
+                              <w:fldChar w:fldCharType="separate"/>
+                            </w:r>
+                            <w:r>
+                              <w:rPr>
+                                <w:noProof/>
+                                <w:color w:val="auto"/>
+                              </w:rPr>
+                              <w:t>1</w:t>
+                            </w:r>
+                            <w:r>
+                              <w:rPr>
+                                <w:color w:val="auto"/>
+                              </w:rPr>
+                              <w:fldChar w:fldCharType="end"/>
+                            </w:r>
+                          </w:p>
+                        </w:txbxContent>
+                      </wps:txbx>
+                      <wps:bodyPr rot="0" spcFirstLastPara="0" vertOverflow="overflow" horzOverflow="overflow" vert="horz" wrap="square" lIns="0" tIns="0" rIns="0" bIns="0" numCol="1" spcCol="0" rtlCol="0" fromWordArt="0" anchor="t" anchorCtr="0" forceAA="0" compatLnSpc="1">
+                        <a:prstTxWarp prst="textNoShape">
+                          <a:avLst/>
+                        </a:prstTxWarp>
+                        <a:spAutoFit/>
+                      </wps:bodyPr>
+                    </wps:wsp>
+                  </a:graphicData>
+                </a:graphic>
+                <wp14:sizeRelH relativeFrom="margin">
+                  <wp14:pctWidth>0</wp14:pctWidth>
+                </wp14:sizeRelH>
+              </wp:anchor>
+            </w:drawing>
+          </mc:Choice>
+          <mc:Fallback>
+            <w:pict>
+              <v:shapetype id="_x0000_t202" coordsize="21600,21600" o:spt="202" path="m,l,21600r21600,l21600,xe">
+                <v:stroke joinstyle="miter"/>
+                <v:path gradientshapeok="t" o:connecttype="rect"/>
+              </v:shapetype>
+              <v:shape id="Text Box 4" o:spid="_x0000_s1026" type="#_x0000_t202" style="position:absolute;margin-left:-245.2pt;margin-top:137.3pt;width:96pt;height:.05pt;z-index:251666432;visibility:visible;mso-wrap-style:square;mso-width-percent:0;mso-wrap-distance-left:9pt;mso-wrap-distance-top:0;mso-wrap-distance-right:9pt;mso-wrap-distance-bottom:0;mso-position-horizontal:absolute;mso-position-horizontal-relative:text;mso-position-vertical:absolute;mso-position-vertical-relative:text;mso-width-percent:0;mso-width-relative:margin;v-text-anchor:top" o:gfxdata="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" stroked="f">
+                <v:textbox style="mso-fit-shape-to-text:t" inset="0,0,0,0">
+                  <w:txbxContent>
+                    <w:p>
+                      <w:pPr>
+                        <w:pStyle w:val="Caption"/>
+                        <w:rPr>
+                          <w:noProof/>
+                          <w:color w:val="auto"/>
+                        </w:rPr>
+                      </w:pPr>
+                      <w:r>
+                        <w:rPr>
+                          <w:i/>
+                          <w:color w:val="auto"/>
+                        </w:rPr>
+                        <w:t>Figure</w:t>
+                      </w:r>
+                      <w:r>
+                        <w:rPr>
+                          <w:color w:val="auto"/>
+                        </w:rPr>
+                        <w:t xml:space="preserve"> </w:t>
+                      </w:r>
+                      <w:r>
+                        <w:rPr>
+                          <w:color w:val="auto"/>
+                        </w:rPr>
+                        <w:fldChar w:fldCharType="begin"/>
+                      </w:r>
+                      <w:r>
+                        <w:rPr>
+                          <w:color w:val="auto"/>
+                        </w:rPr>
+                        <w:instrText xml:space="preserve"> SEQ Figure \* ARABIC </w:instrText>
+                      </w:r>
+                      <w:r>
+                        <w:rPr>
+                          <w:color w:val="auto"/>
+                        </w:rPr>
+                        <w:fldChar w:fldCharType="separate"/>
+                      </w:r>
+                      <w:r>
+                        <w:rPr>
+                          <w:noProof/>
+                          <w:color w:val="auto"/>
+                        </w:rPr>
+                        <w:t>1</w:t>
+                      </w:r>
+                      <w:r>
+                        <w:rPr>
+                          <w:color w:val="auto"/>
+                        </w:rPr>
+                        <w:fldChar w:fldCharType="end"/>
+                      </w:r>
+                    </w:p>
+                  </w:txbxContent>
+                </v:textbox>
+              </v:shape>
+            </w:pict>
+          </mc:Fallback>
+        </mc:AlternateContent>
+      </w:r>
+      <w:r>
+        <w:rPr>
+          <w:noProof/>
+        </w:rPr>
+        <w:drawing>
+          <wp:anchor distT="0" distB="0" distL="114300" distR="114300" simplePos="0" relativeHeight="251658240" behindDoc="1" locked="0" layoutInCell="1" allowOverlap="1" wp14:anchorId="50D3F10D" wp14:editId="6DD37116">
+            <wp:simplePos x="0" y="0"/>
+            <wp:positionH relativeFrom="column">
+              <wp:posOffset>-3524250</wp:posOffset>
+            </wp:positionH>
+            <wp:positionV relativeFrom="paragraph">
+              <wp:posOffset>1776730</wp:posOffset>
+            </wp:positionV>
+            <wp:extent cx="6797675" cy="1400175"/>
+            <wp:effectExtent l="0" t="0" r="3175" b="9525"/>
+            <wp:wrapTight wrapText="bothSides">
+              <wp:wrapPolygon edited="0">
+                <wp:start x="0" y="0"/>
+                <wp:lineTo x="0" y="21453"/>
+                <wp:lineTo x="21550" y="21453"/>
+                <wp:lineTo x="21550" y="0"/>
+                <wp:lineTo x="0" y="0"/>
+              </wp:wrapPolygon>
+            </wp:wrapTight>
+            <wp:docPr id="1" name="Picture 1" descr="https://upload.wikimedia.org/wikipedia/commons/thumb/c/c8/Branch_prediction_2bit_saturating_counter-dia.svg/985px-Branch_prediction_2bit_saturating_counter-dia.svg.png"/>
+            <wp:cNvGraphicFramePr>
+              <a:graphicFrameLocks xmlns:a="http://schemas.openxmlformats.org/drawingml/2006/main" noChangeAspect="1"/>
+            </wp:cNvGraphicFramePr>
+            <a:graphic xmlns:a="http://schemas.openxmlformats.org/drawingml/2006/main">
+              <a:graphicData uri="http://schemas.openxmlformats.org/drawingml/2006/picture">
+                <pic:pic xmlns:pic="http://schemas.openxmlformats.org/drawingml/2006/picture">
+                  <pic:nvPicPr>
+                    <pic:cNvPr id="0" name="Picture 1" descr="https://upload.wikimedia.org/wikipedia/commons/thumb/c/c8/Branch_prediction_2bit_saturating_counter-dia.svg/985px-Branch_prediction_2bit_saturating_counter-dia.svg.png"/>
+                    <pic:cNvPicPr>
+                      <a:picLocks noChangeAspect="1" noChangeArrowheads="1"/>
+                    </pic:cNvPicPr>
+                  </pic:nvPicPr>
+                  <pic:blipFill>
+                    <a:blip r:embed="rId8" cstate="print">
+                      <a:extLst>
+                        <a:ext uri="{28A0092B-C50C-407E-A947-70E740481C1C}">
+                          <a14:useLocalDpi xmlns:a14="http://schemas.microsoft.com/office/drawing/2010/main" val="0"/>
+                        </a:ext>
+                      </a:extLst>
+                    </a:blip>
+                    <a:srcRect/>
+                    <a:stretch>
+                      <a:fillRect/>
+                    </a:stretch>
+                  </pic:blipFill>
+                  <pic:spPr bwMode="auto">
+                    <a:xfrm>
+                      <a:off x="0" y="0"/>
+                      <a:ext cx="6797675" cy="1400175"/>
+                    </a:xfrm>
+                    <a:prstGeom prst="rect">
+                      <a:avLst/>
+                    </a:prstGeom>
+                    <a:noFill/>
+                    <a:ln>
+                      <a:noFill/>
+                    </a:ln>
+                  </pic:spPr>
+                </pic:pic>
+              </a:graphicData>
+            </a:graphic>
+            <wp14:sizeRelH relativeFrom="page">
+              <wp14:pctWidth>0</wp14:pctWidth>
+            </wp14:sizeRelH>
+            <wp14:sizeRelV relativeFrom="page">
+              <wp14:pctHeight>0</wp14:pctHeight>
+            </wp14:sizeRelV>
+          </wp:anchor>
+        </w:drawing>
+      </w:r>
+    </w:p>
+    <w:p>
+      <w:pPr>
+        <w:rPr>
+          <w:rFonts w:ascii="Times New Roman" w:hAnsi="Times New Roman" w:cs="Times New Roman"/>
+          <w:sz w:val="24"/>
+        </w:rPr>
+      </w:pPr>
+      <w:r>
+        <w:rPr>
+          <w:noProof/>
+        </w:rPr>
+        <w:lastRenderedPageBreak/>
+        <mc:AlternateContent>
+          <mc:Choice Requires="wps">
+            <w:drawing>
+              <wp:anchor distT="0" distB="0" distL="114300" distR="114300" simplePos="0" relativeHeight="251671552" behindDoc="0" locked="0" layoutInCell="1" allowOverlap="1" wp14:anchorId="5477E000" wp14:editId="15D93AD1">
+                <wp:simplePos x="0" y="0"/>
+                <wp:positionH relativeFrom="column">
+                  <wp:posOffset>3371850</wp:posOffset>
+                </wp:positionH>
+                <wp:positionV relativeFrom="paragraph">
+                  <wp:posOffset>1247140</wp:posOffset>
+                </wp:positionV>
+                <wp:extent cx="2743200" cy="635"/>
+                <wp:effectExtent l="0" t="0" r="0" b="0"/>
+                <wp:wrapTight wrapText="bothSides">
+                  <wp:wrapPolygon edited="0">
+                    <wp:start x="0" y="0"/>
+                    <wp:lineTo x="0" y="21600"/>
+                    <wp:lineTo x="21600" y="21600"/>
+                    <wp:lineTo x="21600" y="0"/>
+                  </wp:wrapPolygon>
+                </wp:wrapTight>
+                <wp:docPr id="8" name="Text Box 8"/>
+                <wp:cNvGraphicFramePr/>
+                <a:graphic xmlns:a="http://schemas.openxmlformats.org/drawingml/2006/main">
+                  <a:graphicData uri="http://schemas.microsoft.com/office/word/2010/wordprocessingShape">
+                    <wps:wsp>
+                      <wps:cNvSpPr txBox="1"/>
+                      <wps:spPr>
+                        <a:xfrm>
+                          <a:off x="0" y="0"/>
+                          <a:ext cx="2743200" cy="635"/>
+                        </a:xfrm>
+                        <a:prstGeom prst="rect">
+                          <a:avLst/>
+                        </a:prstGeom>
+                        <a:solidFill>
+                          <a:prstClr val="white"/>
+                        </a:solidFill>
+                        <a:ln>
+                          <a:noFill/>
+                        </a:ln>
+                        <a:effectLst/>
+                      </wps:spPr>
+                      <wps:txbx>
+                        <w:txbxContent>
+                          <w:p>
+                            <w:pPr>
+                              <w:pStyle w:val="Caption"/>
+                              <w:rPr>
+                                <w:i/>
+                                <w:noProof/>
+                                <w:color w:val="auto"/>
+                              </w:rPr>
+                            </w:pPr>
+                            <w:r>
+                              <w:rPr>
+                                <w:i/>
+                                <w:color w:val="auto"/>
+                              </w:rPr>
+                              <w:t>Figure 3</w:t>
+                            </w:r>
+                          </w:p>
+                        </w:txbxContent>
+                      </wps:txbx>
+                      <wps:bodyPr rot="0" spcFirstLastPara="0" vertOverflow="overflow" horzOverflow="overflow" vert="horz" wrap="square" lIns="0" tIns="0" rIns="0" bIns="0" numCol="1" spcCol="0" rtlCol="0" fromWordArt="0" anchor="t" anchorCtr="0" forceAA="0" compatLnSpc="1">
+                        <a:prstTxWarp prst="textNoShape">
+                          <a:avLst/>
+                        </a:prstTxWarp>
+                        <a:spAutoFit/>
+                      </wps:bodyPr>
+                    </wps:wsp>
+                  </a:graphicData>
+                </a:graphic>
+              </wp:anchor>
+            </w:drawing>
+          </mc:Choice>
+          <mc:Fallback>
+            <w:pict>
+              <v:shape id="Text Box 8" o:spid="_x0000_s1027" type="#_x0000_t202" style="position:absolute;margin-left:265.5pt;margin-top:98.2pt;width:3in;height:.05pt;z-index:251671552;visibility:visible;mso-wrap-style:square;mso-wrap-distance-left:9pt;mso-wrap-distance-top:0;mso-wrap-distance-right:9pt;mso-wrap-distance-bottom:0;mso-position-horizontal:absolute;mso-position-horizontal-relative:text;mso-position-vertical:absolute;mso-position-vertical-relative:text;v-text-anchor:top" o:gfxdata="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" stroked="f">
+                <v:textbox style="mso-fit-shape-to-text:t" inset="0,0,0,0">
+                  <w:txbxContent>
+                    <w:p>
+                      <w:pPr>
+                        <w:pStyle w:val="Caption"/>
+                        <w:rPr>
+                          <w:i/>
+                          <w:noProof/>
+                          <w:color w:val="auto"/>
+                        </w:rPr>
+                      </w:pPr>
+                      <w:r>
+                        <w:rPr>
+                          <w:i/>
+                          <w:color w:val="auto"/>
+                        </w:rPr>
+                        <w:t>Figure 3</w:t>
+                      </w:r>
+                    </w:p>
+                  </w:txbxContent>
+                </v:textbox>
+                <w10:wrap type="tight"/>
+              </v:shape>
+            </w:pict>
+          </mc:Fallback>
+        </mc:AlternateContent>
+      </w:r>
+      <w:r>
+        <w:rPr>
+          <w:noProof/>
+        </w:rPr>
+        <w:drawing>
+          <wp:anchor distT="0" distB="0" distL="114300" distR="114300" simplePos="0" relativeHeight="251667456" behindDoc="1" locked="0" layoutInCell="1" allowOverlap="1">
+            <wp:simplePos x="0" y="0"/>
+            <wp:positionH relativeFrom="column">
+              <wp:posOffset>3371850</wp:posOffset>
+            </wp:positionH>
+            <wp:positionV relativeFrom="paragraph">
+              <wp:posOffset>-457200</wp:posOffset>
+            </wp:positionV>
+            <wp:extent cx="2743200" cy="1647190"/>
+            <wp:effectExtent l="0" t="0" r="0" b="0"/>
+            <wp:wrapTight wrapText="bothSides">
+              <wp:wrapPolygon edited="0">
+                <wp:start x="0" y="0"/>
+                <wp:lineTo x="0" y="21234"/>
+                <wp:lineTo x="21450" y="21234"/>
+                <wp:lineTo x="21450" y="0"/>
+                <wp:lineTo x="0" y="0"/>
+              </wp:wrapPolygon>
+            </wp:wrapTight>
+            <wp:docPr id="6" name="Picture 6"/>
+            <wp:cNvGraphicFramePr>
+              <a:graphicFrameLocks xmlns:a="http://schemas.openxmlformats.org/drawingml/2006/main" noChangeAspect="1"/>
+            </wp:cNvGraphicFramePr>
+            <a:graphic xmlns:a="http://schemas.openxmlformats.org/drawingml/2006/main">
+              <a:graphicData uri="http://schemas.openxmlformats.org/drawingml/2006/picture">
+                <pic:pic xmlns:pic="http://schemas.openxmlformats.org/drawingml/2006/picture">
+                  <pic:nvPicPr>
+                    <pic:cNvPr id="0" name=""/>
+                    <pic:cNvPicPr/>
+                  </pic:nvPicPr>
+                  <pic:blipFill>
+                    <a:blip r:embed="rId9">
+                      <a:extLst>
+                        <a:ext uri="{28A0092B-C50C-407E-A947-70E740481C1C}">
+                          <a14:useLocalDpi xmlns:a14="http://schemas.microsoft.com/office/drawing/2010/main" val="0"/>
+                        </a:ext>
+                      </a:extLst>
+                    </a:blip>
+                    <a:stretch>
+                      <a:fillRect/>
+                    </a:stretch>
+                  </pic:blipFill>
+                  <pic:spPr>
+                    <a:xfrm>
+                      <a:off x="0" y="0"/>
+                      <a:ext cx="2743200" cy="1647190"/>
+                    </a:xfrm>
+                    <a:prstGeom prst="rect">
+                      <a:avLst/>
+                    </a:prstGeom>
+                  </pic:spPr>
+                </pic:pic>
+              </a:graphicData>
+            </a:graphic>
+            <wp14:sizeRelH relativeFrom="page">
+              <wp14:pctWidth>0</wp14:pctWidth>
+            </wp14:sizeRelH>
+            <wp14:sizeRelV relativeFrom="page">
+              <wp14:pctHeight>0</wp14:pctHeight>
+            </wp14:sizeRelV>
+          </wp:anchor>
+        </w:drawing>
+      </w:r>
+      <w:r>
+        <w:rPr>
+          <w:noProof/>
+        </w:rPr>
+        <mc:AlternateContent>
+          <mc:Choice Requires="wps">
+            <w:drawing>
+              <wp:anchor distT="0" distB="0" distL="114300" distR="114300" simplePos="0" relativeHeight="251669504" behindDoc="0" locked="0" layoutInCell="1" allowOverlap="1" wp14:anchorId="379F9099" wp14:editId="7F7B068F">
+                <wp:simplePos x="0" y="0"/>
+                <wp:positionH relativeFrom="column">
+                  <wp:posOffset>-381000</wp:posOffset>
+                </wp:positionH>
+                <wp:positionV relativeFrom="paragraph">
+                  <wp:posOffset>1367790</wp:posOffset>
+                </wp:positionV>
+                <wp:extent cx="3110230" cy="635"/>
+                <wp:effectExtent l="0" t="0" r="0" b="0"/>
+                <wp:wrapTight wrapText="bothSides">
+                  <wp:wrapPolygon edited="0">
+                    <wp:start x="0" y="0"/>
+                    <wp:lineTo x="0" y="21600"/>
+                    <wp:lineTo x="21600" y="21600"/>
+                    <wp:lineTo x="21600" y="0"/>
+                  </wp:wrapPolygon>
+                </wp:wrapTight>
+                <wp:docPr id="7" name="Text Box 7"/>
+                <wp:cNvGraphicFramePr/>
+                <a:graphic xmlns:a="http://schemas.openxmlformats.org/drawingml/2006/main">
+                  <a:graphicData uri="http://schemas.microsoft.com/office/word/2010/wordprocessingShape">
+                    <wps:wsp>
+                      <wps:cNvSpPr txBox="1"/>
+                      <wps:spPr>
+                        <a:xfrm>
+                          <a:off x="0" y="0"/>
+                          <a:ext cx="3110230" cy="635"/>
+                        </a:xfrm>
+                        <a:prstGeom prst="rect">
+                          <a:avLst/>
+                        </a:prstGeom>
+                        <a:solidFill>
+                          <a:prstClr val="white"/>
+                        </a:solidFill>
+                        <a:ln>
+                          <a:noFill/>
+                        </a:ln>
+                        <a:effectLst/>
+                      </wps:spPr>
+                      <wps:txbx>
+                        <w:txbxContent>
+                          <w:p>
+                            <w:pPr>
+                              <w:pStyle w:val="Caption"/>
+                              <w:rPr>
+                                <w:i/>
+                                <w:noProof/>
+                                <w:color w:val="auto"/>
+                              </w:rPr>
+                            </w:pPr>
+                            <w:r>
+                              <w:rPr>
+                                <w:i/>
+                                <w:color w:val="auto"/>
+                              </w:rPr>
+                              <w:t>F</w:t>
+                            </w:r>
+                            <w:bookmarkStart w:id="0" w:name="_GoBack"/>
+                            <w:r>
+                              <w:rPr>
+                                <w:i/>
+                                <w:color w:val="auto"/>
+                              </w:rPr>
+                              <w:t>igure</w:t>
+                            </w:r>
+                            <w:r>
+                              <w:rPr>
+                                <w:color w:val="auto"/>
+                              </w:rPr>
+                              <w:t xml:space="preserve"> </w:t>
+                            </w:r>
+                            <w:r>
+                              <w:rPr>
+                                <w:i/>
+                                <w:color w:val="auto"/>
+                              </w:rPr>
+                              <w:t>2</w:t>
+                            </w:r>
+                            <w:bookmarkEnd w:id="0"/>
+                          </w:p>
+                        </w:txbxContent>
+                      </wps:txbx>
+                      <wps:bodyPr rot="0" spcFirstLastPara="0" vertOverflow="overflow" horzOverflow="overflow" vert="horz" wrap="square" lIns="0" tIns="0" rIns="0" bIns="0" numCol="1" spcCol="0" rtlCol="0" fromWordArt="0" anchor="t" anchorCtr="0" forceAA="0" compatLnSpc="1">
+                        <a:prstTxWarp prst="textNoShape">
+                          <a:avLst/>
+                        </a:prstTxWarp>
+                        <a:spAutoFit/>
+                      </wps:bodyPr>
+                    </wps:wsp>
+                  </a:graphicData>
+                </a:graphic>
+              </wp:anchor>
+            </w:drawing>
+          </mc:Choice>
+          <mc:Fallback>
+            <w:pict>
+              <v:shape id="Text Box 7" o:spid="_x0000_s1028" type="#_x0000_t202" style="position:absolute;margin-left:-30pt;margin-top:107.7pt;width:244.9pt;height:.05pt;z-index:251669504;visibility:visible;mso-wrap-style:square;mso-wrap-distance-left:9pt;mso-wrap-distance-top:0;mso-wrap-distance-right:9pt;mso-wrap-distance-bottom:0;mso-position-horizontal:absolute;mso-position-horizontal-relative:text;mso-position-vertical:absolute;mso-position-vertical-relative:text;v-text-anchor:top" o:gfxdata="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" stroked="f">
+                <v:textbox style="mso-fit-shape-to-text:t" inset="0,0,0,0">
+                  <w:txbxContent>
+                    <w:p>
+                      <w:pPr>
+                        <w:pStyle w:val="Caption"/>
+                        <w:rPr>
+                          <w:i/>
+                          <w:noProof/>
+                          <w:color w:val="auto"/>
+                        </w:rPr>
+                      </w:pPr>
+                      <w:r>
+                        <w:rPr>
+                          <w:i/>
+                          <w:color w:val="auto"/>
+                        </w:rPr>
+                        <w:t>F</w:t>
+                      </w:r>
+                      <w:bookmarkStart w:id="1" w:name="_GoBack"/>
+                      <w:r>
+                        <w:rPr>
+                          <w:i/>
+                          <w:color w:val="auto"/>
+                        </w:rPr>
+                        <w:t>igure</w:t>
+                      </w:r>
+                      <w:r>
+                        <w:rPr>
+                          <w:color w:val="auto"/>
+                        </w:rPr>
+                        <w:t xml:space="preserve"> </w:t>
+                      </w:r>
+                      <w:r>
+                        <w:rPr>
+                          <w:i/>
+                          <w:color w:val="auto"/>
+                        </w:rPr>
+                        <w:t>2</w:t>
+                      </w:r>
+                      <w:bookmarkEnd w:id="1"/>
+                    </w:p>
+                  </w:txbxContent>
+                </v:textbox>
+                <w10:wrap type="tight"/>
+              </v:shape>
+            </w:pict>
+          </mc:Fallback>
+        </mc:AlternateContent>
+      </w:r>
+      <w:r>
+        <w:rPr>
+          <w:noProof/>
+        </w:rPr>
+        <w:drawing>
+          <wp:anchor distT="0" distB="0" distL="114300" distR="114300" simplePos="0" relativeHeight="251660288" behindDoc="1" locked="0" layoutInCell="1" allowOverlap="1" wp14:anchorId="7D5770CE" wp14:editId="1E8F805B">
+            <wp:simplePos x="0" y="0"/>
+            <wp:positionH relativeFrom="column">
+              <wp:posOffset>-381000</wp:posOffset>
+            </wp:positionH>
+            <wp:positionV relativeFrom="paragraph">
+              <wp:posOffset>-581025</wp:posOffset>
+            </wp:positionV>
+            <wp:extent cx="3110230" cy="1891665"/>
+            <wp:effectExtent l="0" t="0" r="0" b="0"/>
+            <wp:wrapTight wrapText="bothSides">
+              <wp:wrapPolygon edited="0">
+                <wp:start x="0" y="0"/>
+                <wp:lineTo x="0" y="21317"/>
+                <wp:lineTo x="21432" y="21317"/>
+                <wp:lineTo x="21432" y="0"/>
+                <wp:lineTo x="0" y="0"/>
+              </wp:wrapPolygon>
+            </wp:wrapTight>
+            <wp:docPr id="2" name="Picture 2"/>
+            <wp:cNvGraphicFramePr>
+              <a:graphicFrameLocks xmlns:a="http://schemas.openxmlformats.org/drawingml/2006/main" noChangeAspect="1"/>
+            </wp:cNvGraphicFramePr>
+            <a:graphic xmlns:a="http://schemas.openxmlformats.org/drawingml/2006/main">
+              <a:graphicData uri="http://schemas.openxmlformats.org/drawingml/2006/picture">
+                <pic:pic xmlns:pic="http://schemas.openxmlformats.org/drawingml/2006/picture">
+                  <pic:nvPicPr>
+                    <pic:cNvPr id="0" name=""/>
+                    <pic:cNvPicPr/>
+                  </pic:nvPicPr>
+                  <pic:blipFill>
+                    <a:blip r:embed="rId10">
+                      <a:extLst>
+                        <a:ext uri="{28A0092B-C50C-407E-A947-70E740481C1C}">
+                          <a14:useLocalDpi xmlns:a14="http://schemas.microsoft.com/office/drawing/2010/main" val="0"/>
+                        </a:ext>
+                      </a:extLst>
+                    </a:blip>
+                    <a:stretch>
+                      <a:fillRect/>
+                    </a:stretch>
+                  </pic:blipFill>
+                  <pic:spPr>
+                    <a:xfrm>
+                      <a:off x="0" y="0"/>
+                      <a:ext cx="3110230" cy="1891665"/>
+                    </a:xfrm>
+                    <a:prstGeom prst="rect">
+                      <a:avLst/>
+                    </a:prstGeom>
+                  </pic:spPr>
+                </pic:pic>
+              </a:graphicData>
+            </a:graphic>
+            <wp14:sizeRelH relativeFrom="page">
+              <wp14:pctWidth>0</wp14:pctWidth>
+            </wp14:sizeRelH>
+            <wp14:sizeRelV relativeFrom="page">
+              <wp14:pctHeight>0</wp14:pctHeight>
+            </wp14:sizeRelV>
+          </wp:anchor>
+        </w:drawing>
+      </w:r>
+    </w:p>
+    <w:p>
+      <w:pPr>
+        <w:rPr>
+          <w:rFonts w:ascii="Times New Roman" w:hAnsi="Times New Roman" w:cs="Times New Roman"/>
+          <w:sz w:val="24"/>
+        </w:rPr>
+      </w:pPr>
     </w:p>
     <w:sectPr>
+      <w:type w:val="continuous"/>
       <w:pgSz w:w="12240" w:h="15840"/>
       <w:pgMar w:top="1440" w:right="1440" w:bottom="1440" w:left="1440" w:header="720" w:footer="720" w:gutter="0"/>
-      <w:cols w:space="720"/>
+      <w:cols w:num="2" w:space="720"/>
       <w:docGrid w:linePitch="360"/>
     </w:sectPr>
   </w:body>
 </w:document>
+</file>
+
+<file path=word/endnotes.xml><?xml version="1.0" encoding="utf-8"?>
+<w:endnotes xmlns:wpc="http://schemas.microsoft.com/office/word/2010/wordprocessingCanvas" xmlns:mc="http://schemas.openxmlformats.org/markup-compatibility/2006" xmlns:o="urn:schemas-microsoft-com:office:office" xmlns:r="http://schemas.openxmlformats.org/officeDocument/2006/relationships" xmlns:m="http://schemas.openxmlformats.org/officeDocument/2006/math" xmlns:v="urn:schemas-microsoft-com:vml" xmlns:wp14="http://schemas.microsoft.com/office/word/2010/wordprocessingDrawing" xmlns:wp="http://schemas.openxmlformats.org/drawingml/2006/wordprocessingDrawing" xmlns:w10="urn:schemas-microsoft-com:office:word" xmlns:w="http://schemas.openxmlformats.org/wordprocessingml/2006/main" xmlns:w14="http://schemas.microsoft.com/office/word/2010/wordml" xmlns:wpg="http://schemas.microsoft.com/office/word/2010/wordprocessingGroup" xmlns:wpi="http://schemas.microsoft.com/office/word/2010/wordprocessingInk" xmlns:wne="http://schemas.microsoft.com/office/word/2006/wordml" xmlns:wps="http://schemas.microsoft.com/office/word/2010/wordprocessingShape" mc:Ignorable="w14 wp14">
+  <w:endnote w:type="separator" w:id="-1">
+    <w:p>
+      <w:pPr>
+        <w:spacing w:after="0" w:line="240" w:lineRule="auto"/>
+      </w:pPr>
+      <w:r>
+        <w:separator/>
+      </w:r>
+    </w:p>
+  </w:endnote>
+  <w:endnote w:type="continuationSeparator" w:id="0">
+    <w:p>
+      <w:pPr>
+        <w:spacing w:after="0" w:line="240" w:lineRule="auto"/>
+      </w:pPr>
+      <w:r>
+        <w:continuationSeparator/>
+      </w:r>
+    </w:p>
+  </w:endnote>
+</w:endnotes>
+</file>
+
+<file path=word/footnotes.xml><?xml version="1.0" encoding="utf-8"?>
+<w:footnotes xmlns:wpc="http://schemas.microsoft.com/office/word/2010/wordprocessingCanvas" xmlns:mc="http://schemas.openxmlformats.org/markup-compatibility/2006" xmlns:o="urn:schemas-microsoft-com:office:office" xmlns:r="http://schemas.openxmlformats.org/officeDocument/2006/relationships" xmlns:m="http://schemas.openxmlformats.org/officeDocument/2006/math" xmlns:v="urn:schemas-microsoft-com:vml" xmlns:wp14="http://schemas.microsoft.com/office/word/2010/wordprocessingDrawing" xmlns:wp="http://schemas.openxmlformats.org/drawingml/2006/wordprocessingDrawing" xmlns:w10="urn:schemas-microsoft-com:office:word" xmlns:w="http://schemas.openxmlformats.org/wordprocessingml/2006/main" xmlns:w14="http://schemas.microsoft.com/office/word/2010/wordml" xmlns:wpg="http://schemas.microsoft.com/office/word/2010/wordprocessingGroup" xmlns:wpi="http://schemas.microsoft.com/office/word/2010/wordprocessingInk" xmlns:wne="http://schemas.microsoft.com/office/word/2006/wordml" xmlns:wps="http://schemas.microsoft.com/office/word/2010/wordprocessingShape" mc:Ignorable="w14 wp14">
+  <w:footnote w:type="separator" w:id="-1">
+    <w:p>
+      <w:pPr>
+        <w:spacing w:after="0" w:line="240" w:lineRule="auto"/>
+      </w:pPr>
+      <w:r>
+        <w:separator/>
+      </w:r>
+    </w:p>
+  </w:footnote>
+  <w:footnote w:type="continuationSeparator" w:id="0">
+    <w:p>
+      <w:pPr>
+        <w:spacing w:after="0" w:line="240" w:lineRule="auto"/>
+      </w:pPr>
+      <w:r>
+        <w:continuationSeparator/>
+      </w:r>
+    </w:p>
+  </w:footnote>
+</w:footnotes>
 </file>
 
 <file path=word/styles.xml><?xml version="1.0" encoding="utf-8"?>
@@ -467,6 +1920,99 @@
       <w:u w:val="single"/>
     </w:rPr>
   </w:style>
+  <w:style w:type="paragraph" w:styleId="Header">
+    <w:name w:val="header"/>
+    <w:basedOn w:val="Normal"/>
+    <w:link w:val="HeaderChar"/>
+    <w:uiPriority w:val="99"/>
+    <w:unhideWhenUsed/>
+    <w:rsid w:val="00B70528"/>
+    <w:pPr>
+      <w:tabs>
+        <w:tab w:val="center" w:pos="4680"/>
+        <w:tab w:val="right" w:pos="9360"/>
+      </w:tabs>
+      <w:spacing w:after="0" w:line="240" w:lineRule="auto"/>
+    </w:pPr>
+  </w:style>
+  <w:style w:type="character" w:customStyle="1" w:styleId="HeaderChar">
+    <w:name w:val="Header Char"/>
+    <w:basedOn w:val="DefaultParagraphFont"/>
+    <w:link w:val="Header"/>
+    <w:uiPriority w:val="99"/>
+    <w:rsid w:val="00B70528"/>
+  </w:style>
+  <w:style w:type="paragraph" w:styleId="Footer">
+    <w:name w:val="footer"/>
+    <w:basedOn w:val="Normal"/>
+    <w:link w:val="FooterChar"/>
+    <w:uiPriority w:val="99"/>
+    <w:unhideWhenUsed/>
+    <w:rsid w:val="00B70528"/>
+    <w:pPr>
+      <w:tabs>
+        <w:tab w:val="center" w:pos="4680"/>
+        <w:tab w:val="right" w:pos="9360"/>
+      </w:tabs>
+      <w:spacing w:after="0" w:line="240" w:lineRule="auto"/>
+    </w:pPr>
+  </w:style>
+  <w:style w:type="character" w:customStyle="1" w:styleId="FooterChar">
+    <w:name w:val="Footer Char"/>
+    <w:basedOn w:val="DefaultParagraphFont"/>
+    <w:link w:val="Footer"/>
+    <w:uiPriority w:val="99"/>
+    <w:rsid w:val="00B70528"/>
+  </w:style>
+  <w:style w:type="paragraph" w:styleId="BalloonText">
+    <w:name w:val="Balloon Text"/>
+    <w:basedOn w:val="Normal"/>
+    <w:link w:val="BalloonTextChar"/>
+    <w:uiPriority w:val="99"/>
+    <w:semiHidden/>
+    <w:unhideWhenUsed/>
+    <w:rsid w:val="00142981"/>
+    <w:pPr>
+      <w:spacing w:after="0" w:line="240" w:lineRule="auto"/>
+    </w:pPr>
+    <w:rPr>
+      <w:rFonts w:ascii="Tahoma" w:hAnsi="Tahoma" w:cs="Tahoma"/>
+      <w:sz w:val="16"/>
+      <w:szCs w:val="16"/>
+    </w:rPr>
+  </w:style>
+  <w:style w:type="character" w:customStyle="1" w:styleId="BalloonTextChar">
+    <w:name w:val="Balloon Text Char"/>
+    <w:basedOn w:val="DefaultParagraphFont"/>
+    <w:link w:val="BalloonText"/>
+    <w:uiPriority w:val="99"/>
+    <w:semiHidden/>
+    <w:rsid w:val="00142981"/>
+    <w:rPr>
+      <w:rFonts w:ascii="Tahoma" w:hAnsi="Tahoma" w:cs="Tahoma"/>
+      <w:sz w:val="16"/>
+      <w:szCs w:val="16"/>
+    </w:rPr>
+  </w:style>
+  <w:style w:type="paragraph" w:styleId="Caption">
+    <w:name w:val="caption"/>
+    <w:basedOn w:val="Normal"/>
+    <w:next w:val="Normal"/>
+    <w:uiPriority w:val="35"/>
+    <w:unhideWhenUsed/>
+    <w:qFormat/>
+    <w:rsid w:val="00391DEE"/>
+    <w:pPr>
+      <w:spacing w:line="240" w:lineRule="auto"/>
+    </w:pPr>
+    <w:rPr>
+      <w:b/>
+      <w:bCs/>
+      <w:color w:val="4F81BD" w:themeColor="accent1"/>
+      <w:sz w:val="18"/>
+      <w:szCs w:val="18"/>
+    </w:rPr>
+  </w:style>
 </w:styles>
 </file>
 
@@ -666,6 +2212,99 @@
     <w:rPr>
       <w:color w:val="0000FF" w:themeColor="hyperlink"/>
       <w:u w:val="single"/>
+    </w:rPr>
+  </w:style>
+  <w:style w:type="paragraph" w:styleId="Header">
+    <w:name w:val="header"/>
+    <w:basedOn w:val="Normal"/>
+    <w:link w:val="HeaderChar"/>
+    <w:uiPriority w:val="99"/>
+    <w:unhideWhenUsed/>
+    <w:rsid w:val="00B70528"/>
+    <w:pPr>
+      <w:tabs>
+        <w:tab w:val="center" w:pos="4680"/>
+        <w:tab w:val="right" w:pos="9360"/>
+      </w:tabs>
+      <w:spacing w:after="0" w:line="240" w:lineRule="auto"/>
+    </w:pPr>
+  </w:style>
+  <w:style w:type="character" w:customStyle="1" w:styleId="HeaderChar">
+    <w:name w:val="Header Char"/>
+    <w:basedOn w:val="DefaultParagraphFont"/>
+    <w:link w:val="Header"/>
+    <w:uiPriority w:val="99"/>
+    <w:rsid w:val="00B70528"/>
+  </w:style>
+  <w:style w:type="paragraph" w:styleId="Footer">
+    <w:name w:val="footer"/>
+    <w:basedOn w:val="Normal"/>
+    <w:link w:val="FooterChar"/>
+    <w:uiPriority w:val="99"/>
+    <w:unhideWhenUsed/>
+    <w:rsid w:val="00B70528"/>
+    <w:pPr>
+      <w:tabs>
+        <w:tab w:val="center" w:pos="4680"/>
+        <w:tab w:val="right" w:pos="9360"/>
+      </w:tabs>
+      <w:spacing w:after="0" w:line="240" w:lineRule="auto"/>
+    </w:pPr>
+  </w:style>
+  <w:style w:type="character" w:customStyle="1" w:styleId="FooterChar">
+    <w:name w:val="Footer Char"/>
+    <w:basedOn w:val="DefaultParagraphFont"/>
+    <w:link w:val="Footer"/>
+    <w:uiPriority w:val="99"/>
+    <w:rsid w:val="00B70528"/>
+  </w:style>
+  <w:style w:type="paragraph" w:styleId="BalloonText">
+    <w:name w:val="Balloon Text"/>
+    <w:basedOn w:val="Normal"/>
+    <w:link w:val="BalloonTextChar"/>
+    <w:uiPriority w:val="99"/>
+    <w:semiHidden/>
+    <w:unhideWhenUsed/>
+    <w:rsid w:val="00142981"/>
+    <w:pPr>
+      <w:spacing w:after="0" w:line="240" w:lineRule="auto"/>
+    </w:pPr>
+    <w:rPr>
+      <w:rFonts w:ascii="Tahoma" w:hAnsi="Tahoma" w:cs="Tahoma"/>
+      <w:sz w:val="16"/>
+      <w:szCs w:val="16"/>
+    </w:rPr>
+  </w:style>
+  <w:style w:type="character" w:customStyle="1" w:styleId="BalloonTextChar">
+    <w:name w:val="Balloon Text Char"/>
+    <w:basedOn w:val="DefaultParagraphFont"/>
+    <w:link w:val="BalloonText"/>
+    <w:uiPriority w:val="99"/>
+    <w:semiHidden/>
+    <w:rsid w:val="00142981"/>
+    <w:rPr>
+      <w:rFonts w:ascii="Tahoma" w:hAnsi="Tahoma" w:cs="Tahoma"/>
+      <w:sz w:val="16"/>
+      <w:szCs w:val="16"/>
+    </w:rPr>
+  </w:style>
+  <w:style w:type="paragraph" w:styleId="Caption">
+    <w:name w:val="caption"/>
+    <w:basedOn w:val="Normal"/>
+    <w:next w:val="Normal"/>
+    <w:uiPriority w:val="35"/>
+    <w:unhideWhenUsed/>
+    <w:qFormat/>
+    <w:rsid w:val="00391DEE"/>
+    <w:pPr>
+      <w:spacing w:line="240" w:lineRule="auto"/>
+    </w:pPr>
+    <w:rPr>
+      <w:b/>
+      <w:bCs/>
+      <w:color w:val="4F81BD" w:themeColor="accent1"/>
+      <w:sz w:val="18"/>
+      <w:szCs w:val="18"/>
     </w:rPr>
   </w:style>
 </w:styles>

</xml_diff>